<commit_message>
Added Shrew Caravan Document and hopefully the start of the Stage Design document.
Signed-off-by: Gh0st-VX <35869020+Gh0st-VX@users.noreply.github.com>
</commit_message>
<xml_diff>
--- a/- Report/6 - Enemy Designs/The Shrew Caravan.docx
+++ b/- Report/6 - Enemy Designs/The Shrew Caravan.docx
@@ -208,8 +208,6 @@
         </w:rPr>
         <w:t>.</w:t>
       </w:r>
-      <w:bookmarkStart w:id="0" w:name="_GoBack"/>
-      <w:bookmarkEnd w:id="0"/>
     </w:p>
     <w:p>
       <w:pPr>
@@ -323,7 +321,7 @@
           <w:sz w:val="28"/>
           <w:szCs w:val="28"/>
         </w:rPr>
-        <w:t>-Baby shrew will rotate back and forth before picking an angle at which to move at. The wheels will rotate in opposite directions.</w:t>
+        <w:t>Baby shrew will rotate back and forth before picking an angle at which to move at. The wheels will rotate in opposite directions.</w:t>
       </w:r>
     </w:p>
     <w:p>
@@ -358,12 +356,14 @@
           <w:szCs w:val="28"/>
         </w:rPr>
       </w:pPr>
-      <w:r>
-        <w:rPr>
-          <w:sz w:val="28"/>
-          <w:szCs w:val="28"/>
-        </w:rPr>
-        <w:t>-The shrew will fall on its side before exploding.</w:t>
+      <w:bookmarkStart w:id="0" w:name="_GoBack"/>
+      <w:bookmarkEnd w:id="0"/>
+      <w:r>
+        <w:rPr>
+          <w:sz w:val="28"/>
+          <w:szCs w:val="28"/>
+        </w:rPr>
+        <w:t>The shrew will fall on its side before exploding.</w:t>
       </w:r>
     </w:p>
     <w:p>
@@ -628,6 +628,7 @@
     <w:lsdException w:name="HTML Sample" w:semiHidden="1" w:unhideWhenUsed="1"/>
     <w:lsdException w:name="HTML Typewriter" w:semiHidden="1" w:unhideWhenUsed="1"/>
     <w:lsdException w:name="HTML Variable" w:semiHidden="1" w:unhideWhenUsed="1"/>
+    <w:lsdException w:name="Normal Table" w:semiHidden="1" w:unhideWhenUsed="1"/>
     <w:lsdException w:name="annotation subject" w:semiHidden="1" w:unhideWhenUsed="1"/>
     <w:lsdException w:name="No List" w:semiHidden="1" w:unhideWhenUsed="1"/>
     <w:lsdException w:name="Outline List 1" w:semiHidden="1" w:unhideWhenUsed="1"/>
@@ -673,9 +674,11 @@
     <w:lsdException w:name="Table Subtle 1" w:semiHidden="1" w:unhideWhenUsed="1"/>
     <w:lsdException w:name="Table Subtle 2" w:semiHidden="1" w:unhideWhenUsed="1"/>
     <w:lsdException w:name="Table Web 1" w:semiHidden="1" w:unhideWhenUsed="1"/>
+    <w:lsdException w:name="Table Web 2" w:semiHidden="1" w:unhideWhenUsed="1"/>
     <w:lsdException w:name="Table Web 3" w:semiHidden="1" w:unhideWhenUsed="1"/>
     <w:lsdException w:name="Balloon Text" w:semiHidden="1" w:unhideWhenUsed="1"/>
     <w:lsdException w:name="Table Grid" w:uiPriority="39"/>
+    <w:lsdException w:name="Table Theme" w:semiHidden="1" w:unhideWhenUsed="1"/>
     <w:lsdException w:name="Placeholder Text" w:semiHidden="1"/>
     <w:lsdException w:name="No Spacing" w:uiPriority="1" w:qFormat="1"/>
     <w:lsdException w:name="Light Shading" w:uiPriority="60"/>

</xml_diff>